<commit_message>
Wireframe Home Index toegevoegd en projectdossier aangepast
</commit_message>
<xml_diff>
--- a/Documentatie/Maarten Marreel - Projectdossier.docx
+++ b/Documentatie/Maarten Marreel - Projectdossier.docx
@@ -503,7 +503,23 @@
           <w:sz w:val="24"/>
           <w:szCs w:val="24"/>
         </w:rPr>
-        <w:t xml:space="preserve">In het park staan er natuurlijk attracties. Deze wil de uitbater op een gebruiksvriendelijke manier kunnen beheren. Hij wilt de attracties kunnen toevoegen, wijzigen en eventueel verwijderen als ze uit het park verdwijnen. Elke attractie heeft een naam, een beschrijving, een openingsuur, een sluitingsuur, een status (vb open, gesloten) en een categorie. </w:t>
+        <w:t>In het park staan er natuurlijk attracties. Deze wil de uitbater op een gebruiksvriendelijke manier kunnen beheren. Hij wilt de attracties kunnen toevoegen, wijzigen en eventueel verwijderen als ze uit het park verdwijnen. Elke attractie heeft een naam, een beschrijving, een openingsuur, een sluitingsuur, een status (</w:t>
+      </w:r>
+      <w:proofErr w:type="spellStart"/>
+      <w:r>
+        <w:rPr>
+          <w:sz w:val="24"/>
+          <w:szCs w:val="24"/>
+        </w:rPr>
+        <w:t>vb</w:t>
+      </w:r>
+      <w:proofErr w:type="spellEnd"/>
+      <w:r>
+        <w:rPr>
+          <w:sz w:val="24"/>
+          <w:szCs w:val="24"/>
+        </w:rPr>
+        <w:t xml:space="preserve"> open, gesloten) en een categorie. </w:t>
       </w:r>
       <w:r>
         <w:rPr>
@@ -623,29 +639,24 @@
       <w:r>
         <w:t xml:space="preserve">Figuur </w:t>
       </w:r>
-      <w:r>
-        <w:fldChar w:fldCharType="begin"/>
-      </w:r>
-      <w:r>
-        <w:instrText xml:space="preserve"> SEQ Figuur \* ARABIC </w:instrText>
-      </w:r>
-      <w:r>
-        <w:fldChar w:fldCharType="separate"/>
-      </w:r>
-      <w:r>
-        <w:rPr>
-          <w:noProof/>
-        </w:rPr>
-        <w:t>1</w:t>
-      </w:r>
-      <w:r>
-        <w:rPr>
-          <w:noProof/>
-        </w:rPr>
-        <w:fldChar w:fldCharType="end"/>
-      </w:r>
-      <w:r>
-        <w:t>: MMParcs - Zones</w:t>
+      <w:fldSimple w:instr=" SEQ Figuur \* ARABIC ">
+        <w:r>
+          <w:rPr>
+            <w:noProof/>
+          </w:rPr>
+          <w:t>1</w:t>
+        </w:r>
+      </w:fldSimple>
+      <w:r>
+        <w:t xml:space="preserve">: </w:t>
+      </w:r>
+      <w:proofErr w:type="spellStart"/>
+      <w:r>
+        <w:t>MMParcs</w:t>
+      </w:r>
+      <w:proofErr w:type="spellEnd"/>
+      <w:r>
+        <w:t xml:space="preserve"> - Zones</w:t>
       </w:r>
     </w:p>
     <w:p>
@@ -695,22 +706,54 @@
           <w:sz w:val="24"/>
           <w:szCs w:val="24"/>
         </w:rPr>
-        <w:t xml:space="preserve">Om dit probleem om te lossen, wordt er voor de backend gebruik gemaakt van PHP en voor de front-end een combinatie van HTML, CSS en JavaScript. </w:t>
-      </w:r>
-    </w:p>
-    <w:p>
-      <w:pPr>
-        <w:rPr>
-          <w:sz w:val="24"/>
-          <w:szCs w:val="24"/>
-        </w:rPr>
-      </w:pPr>
-      <w:r>
-        <w:rPr>
-          <w:sz w:val="24"/>
-          <w:szCs w:val="24"/>
-        </w:rPr>
-        <w:t>Voor de database wordt er gekozen om de data op te slaan in een MySQL database.</w:t>
+        <w:t xml:space="preserve">Om dit probleem om te lossen, wordt er voor de backend gebruik gemaakt van PHP en voor de front-end een combinatie van HTML, CSS en </w:t>
+      </w:r>
+      <w:proofErr w:type="spellStart"/>
+      <w:r>
+        <w:rPr>
+          <w:sz w:val="24"/>
+          <w:szCs w:val="24"/>
+        </w:rPr>
+        <w:t>JavaScript</w:t>
+      </w:r>
+      <w:proofErr w:type="spellEnd"/>
+      <w:r>
+        <w:rPr>
+          <w:sz w:val="24"/>
+          <w:szCs w:val="24"/>
+        </w:rPr>
+        <w:t xml:space="preserve">. </w:t>
+      </w:r>
+    </w:p>
+    <w:p>
+      <w:pPr>
+        <w:rPr>
+          <w:sz w:val="24"/>
+          <w:szCs w:val="24"/>
+        </w:rPr>
+      </w:pPr>
+      <w:r>
+        <w:rPr>
+          <w:sz w:val="24"/>
+          <w:szCs w:val="24"/>
+        </w:rPr>
+        <w:t xml:space="preserve">Voor de database wordt er gekozen om de data op te slaan in een </w:t>
+      </w:r>
+      <w:proofErr w:type="spellStart"/>
+      <w:r>
+        <w:rPr>
+          <w:sz w:val="24"/>
+          <w:szCs w:val="24"/>
+        </w:rPr>
+        <w:t>MySQL</w:t>
+      </w:r>
+      <w:proofErr w:type="spellEnd"/>
+      <w:r>
+        <w:rPr>
+          <w:sz w:val="24"/>
+          <w:szCs w:val="24"/>
+        </w:rPr>
+        <w:t xml:space="preserve"> database.</w:t>
       </w:r>
     </w:p>
     <w:p>
@@ -792,8 +835,13 @@
     </w:p>
     <w:p/>
     <w:p>
-      <w:r>
-        <w:t xml:space="preserve">LowerCase voor </w:t>
+      <w:proofErr w:type="spellStart"/>
+      <w:r>
+        <w:t>LowerCase</w:t>
+      </w:r>
+      <w:proofErr w:type="spellEnd"/>
+      <w:r>
+        <w:t xml:space="preserve"> voor </w:t>
       </w:r>
     </w:p>
     <w:p>
@@ -810,8 +858,13 @@
     </w:p>
     <w:p/>
     <w:p>
-      <w:r>
-        <w:t xml:space="preserve">LowerCase met liggend streepje tussen woorden voor </w:t>
+      <w:proofErr w:type="spellStart"/>
+      <w:r>
+        <w:t>LowerCase</w:t>
+      </w:r>
+      <w:proofErr w:type="spellEnd"/>
+      <w:r>
+        <w:t xml:space="preserve"> met liggend streepje tussen woorden voor </w:t>
       </w:r>
     </w:p>
     <w:p>
@@ -823,8 +876,21 @@
         </w:numPr>
       </w:pPr>
       <w:r>
-        <w:t>CSS klasse en id selectors</w:t>
-      </w:r>
+        <w:t xml:space="preserve">CSS klasse en </w:t>
+      </w:r>
+      <w:proofErr w:type="spellStart"/>
+      <w:r>
+        <w:t>id</w:t>
+      </w:r>
+      <w:proofErr w:type="spellEnd"/>
+      <w:r>
+        <w:t xml:space="preserve"> </w:t>
+      </w:r>
+      <w:proofErr w:type="spellStart"/>
+      <w:r>
+        <w:t>selectors</w:t>
+      </w:r>
+      <w:proofErr w:type="spellEnd"/>
     </w:p>
     <w:p>
       <w:pPr>
@@ -840,8 +906,13 @@
     </w:p>
     <w:p/>
     <w:p>
-      <w:r>
-        <w:t>CamelCase voor</w:t>
+      <w:proofErr w:type="spellStart"/>
+      <w:r>
+        <w:t>CamelCase</w:t>
+      </w:r>
+      <w:proofErr w:type="spellEnd"/>
+      <w:r>
+        <w:t xml:space="preserve"> voor</w:t>
       </w:r>
     </w:p>
     <w:p>
@@ -900,8 +971,13 @@
       </w:r>
       <w:r>
         <w:tab/>
-        <w:t>Functionele en Niet-functionele requirements</w:t>
-      </w:r>
+        <w:t xml:space="preserve">Functionele en Niet-functionele </w:t>
+      </w:r>
+      <w:proofErr w:type="spellStart"/>
+      <w:r>
+        <w:t>requirements</w:t>
+      </w:r>
+      <w:proofErr w:type="spellEnd"/>
     </w:p>
     <w:p>
       <w:pPr>
@@ -913,8 +989,13 @@
       </w:r>
       <w:r>
         <w:tab/>
-        <w:t>Functionele Requirements</w:t>
-      </w:r>
+        <w:t xml:space="preserve">Functionele </w:t>
+      </w:r>
+      <w:proofErr w:type="spellStart"/>
+      <w:r>
+        <w:t>Requirements</w:t>
+      </w:r>
+      <w:proofErr w:type="spellEnd"/>
     </w:p>
     <w:p/>
     <w:p>
@@ -1434,8 +1515,13 @@
       </w:r>
       <w:r>
         <w:tab/>
-        <w:t>Niet-functionele requirements</w:t>
-      </w:r>
+        <w:t xml:space="preserve">Niet-functionele </w:t>
+      </w:r>
+      <w:proofErr w:type="spellStart"/>
+      <w:r>
+        <w:t>requirements</w:t>
+      </w:r>
+      <w:proofErr w:type="spellEnd"/>
     </w:p>
     <w:p/>
     <w:p>
@@ -1587,27 +1673,14 @@
       <w:r>
         <w:t xml:space="preserve">Figuur </w:t>
       </w:r>
-      <w:r>
-        <w:fldChar w:fldCharType="begin"/>
-      </w:r>
-      <w:r>
-        <w:instrText xml:space="preserve"> SEQ Figuur \* ARABIC </w:instrText>
-      </w:r>
-      <w:r>
-        <w:fldChar w:fldCharType="separate"/>
-      </w:r>
-      <w:r>
-        <w:rPr>
-          <w:noProof/>
-        </w:rPr>
-        <w:t>2</w:t>
-      </w:r>
-      <w:r>
-        <w:rPr>
-          <w:noProof/>
-        </w:rPr>
-        <w:fldChar w:fldCharType="end"/>
-      </w:r>
+      <w:fldSimple w:instr=" SEQ Figuur \* ARABIC ">
+        <w:r>
+          <w:rPr>
+            <w:noProof/>
+          </w:rPr>
+          <w:t>2</w:t>
+        </w:r>
+      </w:fldSimple>
       <w:r>
         <w:t>: Class Diagram</w:t>
       </w:r>
@@ -1703,11 +1776,19 @@
           <w:lang w:val="en-US"/>
         </w:rPr>
       </w:pPr>
+      <w:proofErr w:type="spellStart"/>
       <w:r>
         <w:rPr>
           <w:lang w:val="en-US"/>
         </w:rPr>
-        <w:t xml:space="preserve">Figuur </w:t>
+        <w:t>Figuur</w:t>
+      </w:r>
+      <w:proofErr w:type="spellEnd"/>
+      <w:r>
+        <w:rPr>
+          <w:lang w:val="en-US"/>
+        </w:rPr>
+        <w:t xml:space="preserve"> </w:t>
       </w:r>
       <w:r>
         <w:fldChar w:fldCharType="begin"/>
@@ -1738,8 +1819,16 @@
         <w:rPr>
           <w:lang w:val="en-US"/>
         </w:rPr>
-        <w:t>: Databasediagram</w:t>
-      </w:r>
+        <w:t xml:space="preserve">: </w:t>
+      </w:r>
+      <w:proofErr w:type="spellStart"/>
+      <w:r>
+        <w:rPr>
+          <w:lang w:val="en-US"/>
+        </w:rPr>
+        <w:t>Databasediagram</w:t>
+      </w:r>
+      <w:proofErr w:type="spellEnd"/>
     </w:p>
     <w:p>
       <w:pPr>
@@ -1817,7 +1906,15 @@
         <w:pStyle w:val="Heading3"/>
       </w:pPr>
       <w:r>
-        <w:t>3.4.1 Algemeen Use Case Diagram</w:t>
+        <w:t xml:space="preserve">3.4.1 Algemeen </w:t>
+      </w:r>
+      <w:proofErr w:type="spellStart"/>
+      <w:r>
+        <w:t>Use</w:t>
+      </w:r>
+      <w:proofErr w:type="spellEnd"/>
+      <w:r>
+        <w:t xml:space="preserve"> Case Diagram</w:t>
       </w:r>
     </w:p>
     <w:p/>
@@ -1833,7 +1930,23 @@
           <w:sz w:val="24"/>
           <w:szCs w:val="24"/>
         </w:rPr>
-        <w:t xml:space="preserve">In dit Use Case diagram worden er twee woorden gebruikt. Het eerste staat voor de entiteit en is een zelfstandig naamwoord. Het tweede woord staat voor een actie. </w:t>
+        <w:t xml:space="preserve">In dit </w:t>
+      </w:r>
+      <w:proofErr w:type="spellStart"/>
+      <w:r>
+        <w:rPr>
+          <w:sz w:val="24"/>
+          <w:szCs w:val="24"/>
+        </w:rPr>
+        <w:t>Use</w:t>
+      </w:r>
+      <w:proofErr w:type="spellEnd"/>
+      <w:r>
+        <w:rPr>
+          <w:sz w:val="24"/>
+          <w:szCs w:val="24"/>
+        </w:rPr>
+        <w:t xml:space="preserve"> Case diagram worden er twee woorden gebruikt. Het eerste staat voor de entiteit en is een zelfstandig naamwoord. Het tweede woord staat voor een actie. </w:t>
       </w:r>
     </w:p>
     <w:p>
@@ -1927,7 +2040,23 @@
           <w:sz w:val="24"/>
           <w:szCs w:val="24"/>
         </w:rPr>
-        <w:t xml:space="preserve">De mogelijkheden van de ‘Index’ actie worden hierna besproken in een apart UseCase diagram van de entiteit ‘Sector’ de andere entiteiten volgen allemaal hetzelfde principe. </w:t>
+        <w:t xml:space="preserve">De mogelijkheden van de ‘Index’ actie worden hierna besproken in een apart </w:t>
+      </w:r>
+      <w:proofErr w:type="spellStart"/>
+      <w:r>
+        <w:rPr>
+          <w:sz w:val="24"/>
+          <w:szCs w:val="24"/>
+        </w:rPr>
+        <w:t>UseCase</w:t>
+      </w:r>
+      <w:proofErr w:type="spellEnd"/>
+      <w:r>
+        <w:rPr>
+          <w:sz w:val="24"/>
+          <w:szCs w:val="24"/>
+        </w:rPr>
+        <w:t xml:space="preserve"> diagram van de entiteit ‘Sector’ de andere entiteiten volgen allemaal hetzelfde principe. </w:t>
       </w:r>
     </w:p>
     <w:p>
@@ -1960,7 +2089,25 @@
           <w:sz w:val="24"/>
           <w:szCs w:val="24"/>
         </w:rPr>
-        <w:t xml:space="preserve">(Algemeen UseCase Diagram op volgende pagina) </w:t>
+        <w:t xml:space="preserve">(Algemeen </w:t>
+      </w:r>
+      <w:proofErr w:type="spellStart"/>
+      <w:r>
+        <w:rPr>
+          <w:i/>
+          <w:sz w:val="24"/>
+          <w:szCs w:val="24"/>
+        </w:rPr>
+        <w:t>UseCase</w:t>
+      </w:r>
+      <w:proofErr w:type="spellEnd"/>
+      <w:r>
+        <w:rPr>
+          <w:i/>
+          <w:sz w:val="24"/>
+          <w:szCs w:val="24"/>
+        </w:rPr>
+        <w:t xml:space="preserve"> Diagram op volgende pagina) </w:t>
       </w:r>
     </w:p>
     <w:p>
@@ -2028,30 +2175,30 @@
       <w:r>
         <w:t xml:space="preserve">Figuur </w:t>
       </w:r>
-      <w:r>
-        <w:fldChar w:fldCharType="begin"/>
-      </w:r>
-      <w:r>
-        <w:instrText xml:space="preserve"> SEQ Figuur \* ARABIC </w:instrText>
-      </w:r>
-      <w:r>
-        <w:fldChar w:fldCharType="separate"/>
-      </w:r>
-      <w:r>
-        <w:rPr>
-          <w:noProof/>
-        </w:rPr>
-        <w:t>4</w:t>
-      </w:r>
-      <w:r>
-        <w:rPr>
-          <w:noProof/>
-        </w:rPr>
-        <w:fldChar w:fldCharType="end"/>
-      </w:r>
-      <w:r>
-        <w:t>: UseCase Diagram - MMParcs</w:t>
-      </w:r>
+      <w:fldSimple w:instr=" SEQ Figuur \* ARABIC ">
+        <w:r>
+          <w:rPr>
+            <w:noProof/>
+          </w:rPr>
+          <w:t>4</w:t>
+        </w:r>
+      </w:fldSimple>
+      <w:r>
+        <w:t xml:space="preserve">: </w:t>
+      </w:r>
+      <w:proofErr w:type="spellStart"/>
+      <w:r>
+        <w:t>UseCase</w:t>
+      </w:r>
+      <w:proofErr w:type="spellEnd"/>
+      <w:r>
+        <w:t xml:space="preserve"> Diagram - </w:t>
+      </w:r>
+      <w:proofErr w:type="spellStart"/>
+      <w:r>
+        <w:t>MMParcs</w:t>
+      </w:r>
+      <w:proofErr w:type="spellEnd"/>
     </w:p>
     <w:p/>
     <w:p/>
@@ -2074,7 +2221,14 @@
       </w:r>
       <w:r>
         <w:tab/>
-        <w:t>UseCase Diagram Entiteit Sector</w:t>
+      </w:r>
+      <w:proofErr w:type="spellStart"/>
+      <w:r>
+        <w:t>UseCase</w:t>
+      </w:r>
+      <w:proofErr w:type="spellEnd"/>
+      <w:r>
+        <w:t xml:space="preserve"> Diagram Entiteit Sector</w:t>
       </w:r>
     </w:p>
     <w:p/>
@@ -2144,29 +2298,24 @@
       <w:r>
         <w:t xml:space="preserve">Figuur </w:t>
       </w:r>
-      <w:r>
-        <w:fldChar w:fldCharType="begin"/>
-      </w:r>
-      <w:r>
-        <w:instrText xml:space="preserve"> SEQ Figuur \* ARABIC </w:instrText>
-      </w:r>
-      <w:r>
-        <w:fldChar w:fldCharType="separate"/>
-      </w:r>
-      <w:r>
-        <w:rPr>
-          <w:noProof/>
-        </w:rPr>
-        <w:t>5</w:t>
-      </w:r>
-      <w:r>
-        <w:rPr>
-          <w:noProof/>
-        </w:rPr>
-        <w:fldChar w:fldCharType="end"/>
-      </w:r>
-      <w:r>
-        <w:t>: UseCase Diagram - Entiteit Sector</w:t>
+      <w:fldSimple w:instr=" SEQ Figuur \* ARABIC ">
+        <w:r>
+          <w:rPr>
+            <w:noProof/>
+          </w:rPr>
+          <w:t>5</w:t>
+        </w:r>
+      </w:fldSimple>
+      <w:r>
+        <w:t xml:space="preserve">: </w:t>
+      </w:r>
+      <w:proofErr w:type="spellStart"/>
+      <w:r>
+        <w:t>UseCase</w:t>
+      </w:r>
+      <w:proofErr w:type="spellEnd"/>
+      <w:r>
+        <w:t xml:space="preserve"> Diagram - Entiteit Sector</w:t>
       </w:r>
     </w:p>
     <w:p/>
@@ -2183,6 +2332,7 @@
           <w:szCs w:val="24"/>
         </w:rPr>
       </w:pPr>
+      <w:proofErr w:type="spellStart"/>
       <w:r>
         <w:rPr>
           <w:b/>
@@ -2190,7 +2340,17 @@
           <w:szCs w:val="24"/>
           <w:u w:val="single"/>
         </w:rPr>
-        <w:t>UseCase – Sector Index</w:t>
+        <w:t>UseCase</w:t>
+      </w:r>
+      <w:proofErr w:type="spellEnd"/>
+      <w:r>
+        <w:rPr>
+          <w:b/>
+          <w:sz w:val="24"/>
+          <w:szCs w:val="24"/>
+          <w:u w:val="single"/>
+        </w:rPr>
+        <w:t xml:space="preserve"> – Sector Index</w:t>
       </w:r>
       <w:r>
         <w:rPr>
@@ -2205,7 +2365,23 @@
           <w:szCs w:val="24"/>
         </w:rPr>
         <w:br/>
-        <w:t xml:space="preserve">Deze UseCase is een speciaal geval. Normaal is de actie een werkwoord maar ik wijk af van dit patroon omdat ik een soort homepagina van deze entiteit wil creëren. </w:t>
+        <w:t xml:space="preserve">Deze </w:t>
+      </w:r>
+      <w:proofErr w:type="spellStart"/>
+      <w:r>
+        <w:rPr>
+          <w:sz w:val="24"/>
+          <w:szCs w:val="24"/>
+        </w:rPr>
+        <w:t>UseCase</w:t>
+      </w:r>
+      <w:proofErr w:type="spellEnd"/>
+      <w:r>
+        <w:rPr>
+          <w:sz w:val="24"/>
+          <w:szCs w:val="24"/>
+        </w:rPr>
+        <w:t xml:space="preserve"> is een speciaal geval. Normaal is de actie een werkwoord maar ik wijk af van dit patroon omdat ik een soort homepagina van deze entiteit wil creëren. </w:t>
       </w:r>
     </w:p>
     <w:p>
@@ -2246,7 +2422,21 @@
               <w:rPr>
                 <w:b/>
               </w:rPr>
-              <w:t>Naam Use Case</w:t>
+              <w:t xml:space="preserve">Naam </w:t>
+            </w:r>
+            <w:proofErr w:type="spellStart"/>
+            <w:r>
+              <w:rPr>
+                <w:b/>
+              </w:rPr>
+              <w:t>Use</w:t>
+            </w:r>
+            <w:proofErr w:type="spellEnd"/>
+            <w:r>
+              <w:rPr>
+                <w:b/>
+              </w:rPr>
+              <w:t xml:space="preserve"> Case</w:t>
             </w:r>
           </w:p>
         </w:tc>
@@ -2498,6 +2688,7 @@
           <w:u w:val="single"/>
         </w:rPr>
       </w:pPr>
+      <w:proofErr w:type="spellStart"/>
       <w:r>
         <w:rPr>
           <w:b/>
@@ -2505,8 +2696,29 @@
           <w:szCs w:val="24"/>
           <w:u w:val="single"/>
         </w:rPr>
-        <w:t>UseCase – Sector Inserting</w:t>
-      </w:r>
+        <w:t>UseCase</w:t>
+      </w:r>
+      <w:proofErr w:type="spellEnd"/>
+      <w:r>
+        <w:rPr>
+          <w:b/>
+          <w:sz w:val="24"/>
+          <w:szCs w:val="24"/>
+          <w:u w:val="single"/>
+        </w:rPr>
+        <w:t xml:space="preserve"> – Sector </w:t>
+      </w:r>
+      <w:proofErr w:type="spellStart"/>
+      <w:r>
+        <w:rPr>
+          <w:b/>
+          <w:sz w:val="24"/>
+          <w:szCs w:val="24"/>
+          <w:u w:val="single"/>
+        </w:rPr>
+        <w:t>Inserting</w:t>
+      </w:r>
+      <w:proofErr w:type="spellEnd"/>
     </w:p>
     <w:p>
       <w:pPr>
@@ -2546,7 +2758,21 @@
               <w:rPr>
                 <w:b/>
               </w:rPr>
-              <w:t>Naam Use Case</w:t>
+              <w:t xml:space="preserve">Naam </w:t>
+            </w:r>
+            <w:proofErr w:type="spellStart"/>
+            <w:r>
+              <w:rPr>
+                <w:b/>
+              </w:rPr>
+              <w:t>Use</w:t>
+            </w:r>
+            <w:proofErr w:type="spellEnd"/>
+            <w:r>
+              <w:rPr>
+                <w:b/>
+              </w:rPr>
+              <w:t xml:space="preserve"> Case</w:t>
             </w:r>
           </w:p>
         </w:tc>
@@ -2559,9 +2785,11 @@
             <w:r>
               <w:t xml:space="preserve">Sector </w:t>
             </w:r>
+            <w:proofErr w:type="spellStart"/>
             <w:r>
               <w:t>Inserting</w:t>
             </w:r>
+            <w:proofErr w:type="spellEnd"/>
           </w:p>
         </w:tc>
       </w:tr>
@@ -2704,8 +2932,21 @@
           </w:tcPr>
           <w:p>
             <w:r>
-              <w:t>Na de druk op de knop van de Index UseCase wordt er een formulier getoond waarin de administrator een naam kan ingeven voor deze sector. Nadien selecteert hij ook de zone waartoe deze sector behoort. Als alles ingevuld is dan kan hij op verzenden klikken. Indien de administrator zich bedenkt en toch geen nieuwe sector wilt invoegen dan kan hij dit ook annuleren. In dit geval wordt er terug gegaan naar de Index UseCase</w:t>
-            </w:r>
+              <w:t xml:space="preserve">Na de druk op de knop van de Index </w:t>
+            </w:r>
+            <w:proofErr w:type="spellStart"/>
+            <w:r>
+              <w:t>UseCase</w:t>
+            </w:r>
+            <w:proofErr w:type="spellEnd"/>
+            <w:r>
+              <w:t xml:space="preserve"> wordt er een formulier getoond waarin de administrator een naam kan ingeven voor deze sector. Nadien selecteert hij ook de zone waartoe deze sector behoort. Als alles ingevuld is dan kan hij op verzenden klikken. Indien de administrator zich bedenkt en toch geen nieuwe sector wilt invoegen dan kan hij dit ook annuleren. In dit geval wordt er terug gegaan naar de Index </w:t>
+            </w:r>
+            <w:proofErr w:type="spellStart"/>
+            <w:r>
+              <w:t>UseCase</w:t>
+            </w:r>
+            <w:proofErr w:type="spellEnd"/>
             <w:r>
               <w:t>.</w:t>
             </w:r>
@@ -2882,6 +3123,7 @@
           <w:u w:val="single"/>
         </w:rPr>
       </w:pPr>
+      <w:proofErr w:type="spellStart"/>
       <w:r>
         <w:rPr>
           <w:b/>
@@ -2889,8 +3131,29 @@
           <w:szCs w:val="24"/>
           <w:u w:val="single"/>
         </w:rPr>
-        <w:t>UseCase – Sector Insert</w:t>
-      </w:r>
+        <w:t>UseCase</w:t>
+      </w:r>
+      <w:proofErr w:type="spellEnd"/>
+      <w:r>
+        <w:rPr>
+          <w:b/>
+          <w:sz w:val="24"/>
+          <w:szCs w:val="24"/>
+          <w:u w:val="single"/>
+        </w:rPr>
+        <w:t xml:space="preserve"> – Sector </w:t>
+      </w:r>
+      <w:proofErr w:type="spellStart"/>
+      <w:r>
+        <w:rPr>
+          <w:b/>
+          <w:sz w:val="24"/>
+          <w:szCs w:val="24"/>
+          <w:u w:val="single"/>
+        </w:rPr>
+        <w:t>Insert</w:t>
+      </w:r>
+      <w:proofErr w:type="spellEnd"/>
     </w:p>
     <w:p>
       <w:pPr>
@@ -2938,7 +3201,21 @@
               <w:rPr>
                 <w:b/>
               </w:rPr>
-              <w:t>Naam Use Case</w:t>
+              <w:t xml:space="preserve">Naam </w:t>
+            </w:r>
+            <w:proofErr w:type="spellStart"/>
+            <w:r>
+              <w:rPr>
+                <w:b/>
+              </w:rPr>
+              <w:t>Use</w:t>
+            </w:r>
+            <w:proofErr w:type="spellEnd"/>
+            <w:r>
+              <w:rPr>
+                <w:b/>
+              </w:rPr>
+              <w:t xml:space="preserve"> Case</w:t>
             </w:r>
           </w:p>
         </w:tc>
@@ -2951,9 +3228,11 @@
             <w:r>
               <w:t xml:space="preserve">Sector </w:t>
             </w:r>
+            <w:proofErr w:type="spellStart"/>
             <w:r>
               <w:t>Insert</w:t>
             </w:r>
+            <w:proofErr w:type="spellEnd"/>
           </w:p>
         </w:tc>
       </w:tr>
@@ -2988,10 +3267,7 @@
           </w:tcPr>
           <w:p>
             <w:r>
-              <w:t>De nieuwe sector wordt toegevoegd in de tabel in de database.</w:t>
-            </w:r>
-            <w:r>
-              <w:t xml:space="preserve"> </w:t>
+              <w:t xml:space="preserve">De nieuwe sector wordt toegevoegd in de tabel in de database. </w:t>
             </w:r>
           </w:p>
         </w:tc>
@@ -3293,6 +3569,7 @@
           <w:u w:val="single"/>
         </w:rPr>
       </w:pPr>
+      <w:proofErr w:type="spellStart"/>
       <w:r>
         <w:rPr>
           <w:b/>
@@ -3300,8 +3577,9 @@
           <w:szCs w:val="24"/>
           <w:u w:val="single"/>
         </w:rPr>
-        <w:t xml:space="preserve">UseCase – Sector </w:t>
-      </w:r>
+        <w:t>UseCase</w:t>
+      </w:r>
+      <w:proofErr w:type="spellEnd"/>
       <w:r>
         <w:rPr>
           <w:b/>
@@ -3309,8 +3587,19 @@
           <w:szCs w:val="24"/>
           <w:u w:val="single"/>
         </w:rPr>
+        <w:t xml:space="preserve"> – Sector </w:t>
+      </w:r>
+      <w:proofErr w:type="spellStart"/>
+      <w:r>
+        <w:rPr>
+          <w:b/>
+          <w:sz w:val="24"/>
+          <w:szCs w:val="24"/>
+          <w:u w:val="single"/>
+        </w:rPr>
         <w:t>ReadingOne</w:t>
       </w:r>
+      <w:proofErr w:type="spellEnd"/>
     </w:p>
     <w:p>
       <w:pPr>
@@ -3358,7 +3647,21 @@
               <w:rPr>
                 <w:b/>
               </w:rPr>
-              <w:t>Naam Use Case</w:t>
+              <w:t xml:space="preserve">Naam </w:t>
+            </w:r>
+            <w:proofErr w:type="spellStart"/>
+            <w:r>
+              <w:rPr>
+                <w:b/>
+              </w:rPr>
+              <w:t>Use</w:t>
+            </w:r>
+            <w:proofErr w:type="spellEnd"/>
+            <w:r>
+              <w:rPr>
+                <w:b/>
+              </w:rPr>
+              <w:t xml:space="preserve"> Case</w:t>
             </w:r>
           </w:p>
         </w:tc>
@@ -3371,9 +3674,11 @@
             <w:r>
               <w:t xml:space="preserve">Sector </w:t>
             </w:r>
+            <w:proofErr w:type="spellStart"/>
             <w:r>
               <w:t>ReadingOne</w:t>
             </w:r>
+            <w:proofErr w:type="spellEnd"/>
           </w:p>
         </w:tc>
       </w:tr>
@@ -3408,10 +3713,7 @@
           </w:tcPr>
           <w:p>
             <w:r>
-              <w:t xml:space="preserve">De </w:t>
-            </w:r>
-            <w:r>
-              <w:t>details van een rij uit de tabel ‘Sector’ worden uit de database gehaald en getoond op een pagina.</w:t>
+              <w:t>De details van een rij uit de tabel ‘Sector’ worden uit de database gehaald en getoond op een pagina.</w:t>
             </w:r>
           </w:p>
         </w:tc>
@@ -3519,11 +3821,26 @@
           </w:tcPr>
           <w:p>
             <w:r>
-              <w:t xml:space="preserve">De administrator kan op de pagina van de Index UseCase een rij selecteren. Van deze rij worden dan alle gegevens uit de database opgehaald en getoond op een nieuwe pagina. Vanaf deze nieuwe pagina kan de administrator ervoor kiezen om de sector te bewerken of te verwijderen. Als de administrator zich bedenkt dan kan hij dit ook annuleren en komt hij terug op de pagina van de Index UseCase. </w:t>
-            </w:r>
-            <w:r>
-              <w:t xml:space="preserve"> </w:t>
-            </w:r>
+              <w:t xml:space="preserve">De administrator kan op de pagina van de Index </w:t>
+            </w:r>
+            <w:proofErr w:type="spellStart"/>
+            <w:r>
+              <w:t>UseCase</w:t>
+            </w:r>
+            <w:proofErr w:type="spellEnd"/>
+            <w:r>
+              <w:t xml:space="preserve"> een rij selecteren. Van deze rij worden dan alle gegevens uit de database opgehaald en getoond op een nieuwe pagina. Vanaf deze nieuwe pagina kan de administrator ervoor kiezen om de sector te bewerken of te verwijderen. Als de administrator zich bedenkt dan kan hij dit ook annuleren en komt hij terug op de pagina van de Index </w:t>
+            </w:r>
+            <w:proofErr w:type="spellStart"/>
+            <w:proofErr w:type="gramStart"/>
+            <w:r>
+              <w:t>UseCase</w:t>
+            </w:r>
+            <w:proofErr w:type="spellEnd"/>
+            <w:r>
+              <w:t xml:space="preserve">.  </w:t>
+            </w:r>
+            <w:proofErr w:type="gramEnd"/>
           </w:p>
         </w:tc>
       </w:tr>
@@ -3685,6 +4002,7 @@
           <w:u w:val="single"/>
         </w:rPr>
       </w:pPr>
+      <w:proofErr w:type="spellStart"/>
       <w:r>
         <w:rPr>
           <w:b/>
@@ -3692,7 +4010,17 @@
           <w:szCs w:val="24"/>
           <w:u w:val="single"/>
         </w:rPr>
-        <w:t xml:space="preserve">UseCase – Sector </w:t>
+        <w:t>UseCase</w:t>
+      </w:r>
+      <w:proofErr w:type="spellEnd"/>
+      <w:r>
+        <w:rPr>
+          <w:b/>
+          <w:sz w:val="24"/>
+          <w:szCs w:val="24"/>
+          <w:u w:val="single"/>
+        </w:rPr>
+        <w:t xml:space="preserve"> – Sector </w:t>
       </w:r>
       <w:r>
         <w:rPr>
@@ -3750,7 +4078,21 @@
               <w:rPr>
                 <w:b/>
               </w:rPr>
-              <w:t>Naam Use Case</w:t>
+              <w:t xml:space="preserve">Naam </w:t>
+            </w:r>
+            <w:proofErr w:type="spellStart"/>
+            <w:r>
+              <w:rPr>
+                <w:b/>
+              </w:rPr>
+              <w:t>Use</w:t>
+            </w:r>
+            <w:proofErr w:type="spellEnd"/>
+            <w:r>
+              <w:rPr>
+                <w:b/>
+              </w:rPr>
+              <w:t xml:space="preserve"> Case</w:t>
             </w:r>
           </w:p>
         </w:tc>
@@ -3761,10 +4103,7 @@
           </w:tcPr>
           <w:p>
             <w:r>
-              <w:t xml:space="preserve">Sector </w:t>
-            </w:r>
-            <w:r>
-              <w:t>Updating</w:t>
+              <w:t>Sector Updating</w:t>
             </w:r>
           </w:p>
         </w:tc>
@@ -3980,11 +4319,16 @@
           </w:tcPr>
           <w:p>
             <w:r>
-              <w:t xml:space="preserve">De gewijzigde gegevens worden doorgestuurd naar de server om in de database gewijzigd te worden. </w:t>
+              <w:t xml:space="preserve">De gewijzigde gegevens worden doorgestuurd naar de server om in de database gewijzigd te </w:t>
+            </w:r>
+            <w:proofErr w:type="gramStart"/>
+            <w:r>
+              <w:t xml:space="preserve">worden. </w:t>
             </w:r>
             <w:r>
               <w:t xml:space="preserve"> </w:t>
             </w:r>
+            <w:proofErr w:type="gramEnd"/>
           </w:p>
         </w:tc>
       </w:tr>
@@ -4086,6 +4430,7 @@
           <w:u w:val="single"/>
         </w:rPr>
       </w:pPr>
+      <w:proofErr w:type="spellStart"/>
       <w:r>
         <w:rPr>
           <w:b/>
@@ -4093,7 +4438,17 @@
           <w:szCs w:val="24"/>
           <w:u w:val="single"/>
         </w:rPr>
-        <w:t xml:space="preserve">UseCase – Sector </w:t>
+        <w:t>UseCase</w:t>
+      </w:r>
+      <w:proofErr w:type="spellEnd"/>
+      <w:r>
+        <w:rPr>
+          <w:b/>
+          <w:sz w:val="24"/>
+          <w:szCs w:val="24"/>
+          <w:u w:val="single"/>
+        </w:rPr>
+        <w:t xml:space="preserve"> – Sector </w:t>
       </w:r>
       <w:r>
         <w:rPr>
@@ -4151,7 +4506,21 @@
               <w:rPr>
                 <w:b/>
               </w:rPr>
-              <w:t>Naam Use Case</w:t>
+              <w:t xml:space="preserve">Naam </w:t>
+            </w:r>
+            <w:proofErr w:type="spellStart"/>
+            <w:r>
+              <w:rPr>
+                <w:b/>
+              </w:rPr>
+              <w:t>Use</w:t>
+            </w:r>
+            <w:proofErr w:type="spellEnd"/>
+            <w:r>
+              <w:rPr>
+                <w:b/>
+              </w:rPr>
+              <w:t xml:space="preserve"> Case</w:t>
             </w:r>
           </w:p>
         </w:tc>
@@ -4162,10 +4531,7 @@
           </w:tcPr>
           <w:p>
             <w:r>
-              <w:t xml:space="preserve">Sector </w:t>
-            </w:r>
-            <w:r>
-              <w:t>Update</w:t>
+              <w:t>Sector Update</w:t>
             </w:r>
           </w:p>
         </w:tc>
@@ -4201,7 +4567,15 @@
           </w:tcPr>
           <w:p>
             <w:r>
-              <w:t>De tabel ‘Sector’ wordt geüpdatet met de doorgestuurde gegevens van het formulier dat getoond is in de Updating UseCase.</w:t>
+              <w:t xml:space="preserve">De tabel ‘Sector’ wordt geüpdatet met de doorgestuurde gegevens van het formulier dat getoond is in de Updating </w:t>
+            </w:r>
+            <w:proofErr w:type="spellStart"/>
+            <w:r>
+              <w:t>UseCase</w:t>
+            </w:r>
+            <w:proofErr w:type="spellEnd"/>
+            <w:r>
+              <w:t>.</w:t>
             </w:r>
           </w:p>
         </w:tc>
@@ -4309,10 +4683,15 @@
           </w:tcPr>
           <w:p>
             <w:r>
-              <w:t>De tabel ‘Sector’ wordt na validatie van de gegevens geüpdatet met de nieuwe gegevens van het formulier dat getoond is in de Updating UseCase.</w:t>
-            </w:r>
-            <w:r>
-              <w:t xml:space="preserve"> </w:t>
+              <w:t xml:space="preserve">De tabel ‘Sector’ wordt na validatie van de gegevens geüpdatet met de nieuwe gegevens van het formulier dat getoond is in de Updating </w:t>
+            </w:r>
+            <w:proofErr w:type="spellStart"/>
+            <w:r>
+              <w:t>UseCase</w:t>
+            </w:r>
+            <w:proofErr w:type="spellEnd"/>
+            <w:r>
+              <w:t xml:space="preserve">. </w:t>
             </w:r>
           </w:p>
         </w:tc>
@@ -4380,10 +4759,7 @@
           </w:tcPr>
           <w:p>
             <w:r>
-              <w:t>De gegevens van een sector zijn gewijzigd in de databasetabel ‘Sector’.</w:t>
-            </w:r>
-            <w:r>
-              <w:t xml:space="preserve"> </w:t>
+              <w:t xml:space="preserve">De gegevens van een sector zijn gewijzigd in de databasetabel ‘Sector’. </w:t>
             </w:r>
           </w:p>
         </w:tc>
@@ -4496,6 +4872,7 @@
           <w:u w:val="single"/>
         </w:rPr>
       </w:pPr>
+      <w:proofErr w:type="spellStart"/>
       <w:r>
         <w:rPr>
           <w:b/>
@@ -4503,8 +4880,9 @@
           <w:szCs w:val="24"/>
           <w:u w:val="single"/>
         </w:rPr>
-        <w:t xml:space="preserve">UseCase – Sector </w:t>
-      </w:r>
+        <w:t>UseCase</w:t>
+      </w:r>
+      <w:proofErr w:type="spellEnd"/>
       <w:r>
         <w:rPr>
           <w:b/>
@@ -4512,8 +4890,19 @@
           <w:szCs w:val="24"/>
           <w:u w:val="single"/>
         </w:rPr>
+        <w:t xml:space="preserve"> – Sector </w:t>
+      </w:r>
+      <w:proofErr w:type="spellStart"/>
+      <w:r>
+        <w:rPr>
+          <w:b/>
+          <w:sz w:val="24"/>
+          <w:szCs w:val="24"/>
+          <w:u w:val="single"/>
+        </w:rPr>
         <w:t>Deleting</w:t>
       </w:r>
+      <w:proofErr w:type="spellEnd"/>
     </w:p>
     <w:p>
       <w:pPr>
@@ -4561,7 +4950,21 @@
               <w:rPr>
                 <w:b/>
               </w:rPr>
-              <w:t>Naam Use Case</w:t>
+              <w:t xml:space="preserve">Naam </w:t>
+            </w:r>
+            <w:proofErr w:type="spellStart"/>
+            <w:r>
+              <w:rPr>
+                <w:b/>
+              </w:rPr>
+              <w:t>Use</w:t>
+            </w:r>
+            <w:proofErr w:type="spellEnd"/>
+            <w:r>
+              <w:rPr>
+                <w:b/>
+              </w:rPr>
+              <w:t xml:space="preserve"> Case</w:t>
             </w:r>
           </w:p>
         </w:tc>
@@ -4574,9 +4977,11 @@
             <w:r>
               <w:t xml:space="preserve">Sector </w:t>
             </w:r>
+            <w:proofErr w:type="spellStart"/>
             <w:r>
               <w:t>Deleting</w:t>
             </w:r>
+            <w:proofErr w:type="spellEnd"/>
           </w:p>
         </w:tc>
       </w:tr>
@@ -4611,7 +5016,23 @@
           </w:tcPr>
           <w:p>
             <w:r>
-              <w:t xml:space="preserve">Dezelfde details van de Sector uit de ReadingOne UseCase worden samen met een vraag om bevestiging voor het verwijderen op het scherm getoond. </w:t>
+              <w:t xml:space="preserve">Dezelfde details van de Sector uit de </w:t>
+            </w:r>
+            <w:proofErr w:type="spellStart"/>
+            <w:r>
+              <w:t>ReadingOne</w:t>
+            </w:r>
+            <w:proofErr w:type="spellEnd"/>
+            <w:r>
+              <w:t xml:space="preserve"> </w:t>
+            </w:r>
+            <w:proofErr w:type="spellStart"/>
+            <w:r>
+              <w:t>UseCase</w:t>
+            </w:r>
+            <w:proofErr w:type="spellEnd"/>
+            <w:r>
+              <w:t xml:space="preserve"> worden samen met een vraag om bevestiging voor het verwijderen op het scherm getoond. </w:t>
             </w:r>
           </w:p>
         </w:tc>
@@ -4793,11 +5214,16 @@
           </w:tcPr>
           <w:p>
             <w:r>
-              <w:t xml:space="preserve">Er wordt een opdracht naar de server gestuurd om de gegevens uit de database te verwijderen. </w:t>
+              <w:t xml:space="preserve">Er wordt een opdracht naar de server gestuurd om de gegevens uit de database te </w:t>
+            </w:r>
+            <w:proofErr w:type="gramStart"/>
+            <w:r>
+              <w:t xml:space="preserve">verwijderen. </w:t>
             </w:r>
             <w:r>
               <w:t xml:space="preserve"> </w:t>
             </w:r>
+            <w:proofErr w:type="gramEnd"/>
           </w:p>
         </w:tc>
       </w:tr>
@@ -4891,6 +5317,7 @@
           <w:u w:val="single"/>
         </w:rPr>
       </w:pPr>
+      <w:proofErr w:type="spellStart"/>
       <w:r>
         <w:rPr>
           <w:b/>
@@ -4898,7 +5325,17 @@
           <w:szCs w:val="24"/>
           <w:u w:val="single"/>
         </w:rPr>
-        <w:t xml:space="preserve">UseCase – Sector </w:t>
+        <w:t>UseCase</w:t>
+      </w:r>
+      <w:proofErr w:type="spellEnd"/>
+      <w:r>
+        <w:rPr>
+          <w:b/>
+          <w:sz w:val="24"/>
+          <w:szCs w:val="24"/>
+          <w:u w:val="single"/>
+        </w:rPr>
+        <w:t xml:space="preserve"> – Sector </w:t>
       </w:r>
       <w:r>
         <w:rPr>
@@ -4956,7 +5393,21 @@
               <w:rPr>
                 <w:b/>
               </w:rPr>
-              <w:t>Naam Use Case</w:t>
+              <w:t xml:space="preserve">Naam </w:t>
+            </w:r>
+            <w:proofErr w:type="spellStart"/>
+            <w:r>
+              <w:rPr>
+                <w:b/>
+              </w:rPr>
+              <w:t>Use</w:t>
+            </w:r>
+            <w:proofErr w:type="spellEnd"/>
+            <w:r>
+              <w:rPr>
+                <w:b/>
+              </w:rPr>
+              <w:t xml:space="preserve"> Case</w:t>
             </w:r>
           </w:p>
         </w:tc>
@@ -4967,10 +5418,7 @@
           </w:tcPr>
           <w:p>
             <w:r>
-              <w:t xml:space="preserve">Sector </w:t>
-            </w:r>
-            <w:r>
-              <w:t>Delete</w:t>
+              <w:t>Sector Delete</w:t>
             </w:r>
           </w:p>
         </w:tc>
@@ -5099,8 +5547,6 @@
                 <w:b/>
               </w:rPr>
             </w:pPr>
-            <w:bookmarkStart w:id="0" w:name="_GoBack"/>
-            <w:bookmarkEnd w:id="0"/>
             <w:r>
               <w:rPr>
                 <w:b/>
@@ -5184,10 +5630,7 @@
           </w:tcPr>
           <w:p>
             <w:r>
-              <w:t>De gegevens zijn uit de databasetabel ‘Sector’ verwijderd.</w:t>
-            </w:r>
-            <w:r>
-              <w:t xml:space="preserve"> </w:t>
+              <w:t xml:space="preserve">De gegevens zijn uit de databasetabel ‘Sector’ verwijderd. </w:t>
             </w:r>
           </w:p>
         </w:tc>
@@ -5201,11 +5644,144 @@
         </w:rPr>
       </w:pPr>
     </w:p>
+    <w:p>
+      <w:r>
+        <w:br w:type="page"/>
+      </w:r>
+    </w:p>
+    <w:p>
+      <w:pPr>
+        <w:rPr>
+          <w:sz w:val="24"/>
+          <w:szCs w:val="24"/>
+        </w:rPr>
+      </w:pPr>
+    </w:p>
+    <w:p>
+      <w:pPr>
+        <w:pStyle w:val="Heading2"/>
+      </w:pPr>
+      <w:r>
+        <w:t>3.5</w:t>
+      </w:r>
+      <w:r>
+        <w:tab/>
+      </w:r>
+      <w:proofErr w:type="spellStart"/>
+      <w:r>
+        <w:t>Wireframes</w:t>
+      </w:r>
+      <w:proofErr w:type="spellEnd"/>
+    </w:p>
+    <w:p>
+      <w:pPr>
+        <w:pStyle w:val="Heading3"/>
+      </w:pPr>
+      <w:r>
+        <w:br/>
+        <w:t>3.5.1</w:t>
+      </w:r>
+      <w:r>
+        <w:tab/>
+        <w:t>Home</w:t>
+      </w:r>
+      <w:r>
+        <w:t xml:space="preserve"> </w:t>
+      </w:r>
+      <w:bookmarkStart w:id="0" w:name="_GoBack"/>
+      <w:bookmarkEnd w:id="0"/>
+      <w:r>
+        <w:t>Index</w:t>
+      </w:r>
+    </w:p>
+    <w:p/>
+    <w:p/>
+    <w:p/>
+    <w:p>
+      <w:pPr>
+        <w:keepNext/>
+      </w:pPr>
+      <w:r>
+        <w:rPr>
+          <w:noProof/>
+          <w:lang w:eastAsia="nl-BE"/>
+        </w:rPr>
+        <w:drawing>
+          <wp:inline distT="0" distB="0" distL="0" distR="0" wp14:anchorId="2A4F97FF" wp14:editId="4A86E52E">
+            <wp:extent cx="5760720" cy="3840480"/>
+            <wp:effectExtent l="0" t="0" r="0" b="7620"/>
+            <wp:docPr id="6" name="Picture 6"/>
+            <wp:cNvGraphicFramePr>
+              <a:graphicFrameLocks xmlns:a="http://schemas.openxmlformats.org/drawingml/2006/main" noChangeAspect="1"/>
+            </wp:cNvGraphicFramePr>
+            <a:graphic xmlns:a="http://schemas.openxmlformats.org/drawingml/2006/main">
+              <a:graphicData uri="http://schemas.openxmlformats.org/drawingml/2006/picture">
+                <pic:pic xmlns:pic="http://schemas.openxmlformats.org/drawingml/2006/picture">
+                  <pic:nvPicPr>
+                    <pic:cNvPr id="6" name="home-index.png"/>
+                    <pic:cNvPicPr/>
+                  </pic:nvPicPr>
+                  <pic:blipFill>
+                    <a:blip r:embed="rId19">
+                      <a:extLst>
+                        <a:ext uri="{28A0092B-C50C-407E-A947-70E740481C1C}">
+                          <a14:useLocalDpi xmlns:a14="http://schemas.microsoft.com/office/drawing/2010/main" val="0"/>
+                        </a:ext>
+                      </a:extLst>
+                    </a:blip>
+                    <a:stretch>
+                      <a:fillRect/>
+                    </a:stretch>
+                  </pic:blipFill>
+                  <pic:spPr>
+                    <a:xfrm>
+                      <a:off x="0" y="0"/>
+                      <a:ext cx="5760720" cy="3840480"/>
+                    </a:xfrm>
+                    <a:prstGeom prst="rect">
+                      <a:avLst/>
+                    </a:prstGeom>
+                  </pic:spPr>
+                </pic:pic>
+              </a:graphicData>
+            </a:graphic>
+          </wp:inline>
+        </w:drawing>
+      </w:r>
+    </w:p>
+    <w:p>
+      <w:pPr>
+        <w:pStyle w:val="Caption"/>
+        <w:jc w:val="center"/>
+      </w:pPr>
+      <w:r>
+        <w:t xml:space="preserve">Figuur </w:t>
+      </w:r>
+      <w:fldSimple w:instr=" SEQ Figuur \* ARABIC ">
+        <w:r>
+          <w:rPr>
+            <w:noProof/>
+          </w:rPr>
+          <w:t>6</w:t>
+        </w:r>
+      </w:fldSimple>
+      <w:r>
+        <w:t xml:space="preserve">: </w:t>
+      </w:r>
+      <w:proofErr w:type="spellStart"/>
+      <w:r>
+        <w:t>Wireframe</w:t>
+      </w:r>
+      <w:proofErr w:type="spellEnd"/>
+      <w:r>
+        <w:t xml:space="preserve"> - Home Index</w:t>
+      </w:r>
+    </w:p>
     <w:sectPr>
-      <w:headerReference w:type="even" r:id="rId19"/>
-      <w:headerReference w:type="default" r:id="rId20"/>
-      <w:footerReference w:type="even" r:id="rId21"/>
-      <w:footerReference w:type="default" r:id="rId22"/>
+      <w:headerReference w:type="even" r:id="rId20"/>
+      <w:headerReference w:type="default" r:id="rId21"/>
+      <w:footerReference w:type="even" r:id="rId22"/>
+      <w:footerReference w:type="default" r:id="rId23"/>
       <w:type w:val="oddPage"/>
       <w:pgSz w:w="11906" w:h="16838"/>
       <w:pgMar w:top="1417" w:right="1417" w:bottom="1417" w:left="1417" w:header="708" w:footer="708" w:gutter="0"/>
@@ -5397,7 +5973,7 @@
         <w:sz w:val="28"/>
         <w:szCs w:val="28"/>
       </w:rPr>
-      <w:t>22</w:t>
+      <w:t>23</w:t>
     </w:r>
     <w:r>
       <w:rPr>
@@ -5552,7 +6128,7 @@
         <w:sz w:val="28"/>
         <w:szCs w:val="28"/>
       </w:rPr>
-      <w:t>22</w:t>
+      <w:t>23</w:t>
     </w:r>
     <w:r>
       <w:rPr>
@@ -5738,7 +6314,7 @@
         <w:sz w:val="28"/>
         <w:szCs w:val="28"/>
       </w:rPr>
-      <w:t>22</w:t>
+      <w:t>23</w:t>
     </w:r>
     <w:r>
       <w:rPr>
@@ -5910,7 +6486,7 @@
         <w:sz w:val="28"/>
         <w:szCs w:val="28"/>
       </w:rPr>
-      <w:t>22</w:t>
+      <w:t>23</w:t>
     </w:r>
     <w:r>
       <w:rPr>
@@ -5998,7 +6574,7 @@
         <w:sz w:val="28"/>
         <w:szCs w:val="28"/>
       </w:rPr>
-      <w:t>20</w:t>
+      <w:t>22</w:t>
     </w:r>
     <w:r>
       <w:rPr>
@@ -6065,7 +6641,7 @@
         <w:sz w:val="28"/>
         <w:szCs w:val="28"/>
       </w:rPr>
-      <w:t>22</w:t>
+      <w:t>23</w:t>
     </w:r>
     <w:r>
       <w:rPr>
@@ -6176,7 +6752,7 @@
         <w:sz w:val="28"/>
         <w:szCs w:val="28"/>
       </w:rPr>
-      <w:t>21</w:t>
+      <w:t>23</w:t>
     </w:r>
     <w:r>
       <w:rPr>
@@ -6251,7 +6827,7 @@
         <w:sz w:val="28"/>
         <w:szCs w:val="28"/>
       </w:rPr>
-      <w:t>22</w:t>
+      <w:t>23</w:t>
     </w:r>
     <w:r>
       <w:rPr>

</xml_diff>